<commit_message>
Apportata modifica all'analisi dei requisiti - da completare
</commit_message>
<xml_diff>
--- a/ANALISI DEI REQUISITI - RUBRICA - GRUPPO 02.docx
+++ b/ANALISI DEI REQUISITI - RUBRICA - GRUPPO 02.docx
@@ -210,6 +210,18 @@
         <w:t xml:space="preserve"> memorizzazione dei contatti.</w:t>
       </w:r>
     </w:p>
+    <w:p>
+      <w:pPr>
+        <w:pStyle w:val="Paragrafoelenco"/>
+        <w:numPr>
+          <w:ilvl w:val="0"/>
+          <w:numId w:val="2"/>
+        </w:numPr>
+      </w:pPr>
+      <w:r>
+        <w:t>Interfaccia grafica (GUI): permette all’utente di accedere alle funzionalità del programma</w:t>
+      </w:r>
+    </w:p>
     <w:p/>
     <w:p>
       <w:pPr>
@@ -287,7 +299,21 @@
         <w:t>Aggiungere contatto</w:t>
       </w:r>
       <w:r>
-        <w:t xml:space="preserve"> (include login)</w:t>
+        <w:t xml:space="preserve"> (</w:t>
+      </w:r>
+      <w:proofErr w:type="spellStart"/>
+      <w:r>
+        <w:t>extend</w:t>
+      </w:r>
+      <w:proofErr w:type="spellEnd"/>
+      <w:r>
+        <w:t xml:space="preserve"> </w:t>
+      </w:r>
+      <w:r>
+        <w:t>visualizza rubrica</w:t>
+      </w:r>
+      <w:r>
+        <w:t>)</w:t>
       </w:r>
     </w:p>
     <w:p>
@@ -302,7 +328,18 @@
         <w:t>Rimuovere contatto</w:t>
       </w:r>
       <w:r>
-        <w:t xml:space="preserve"> (include login)</w:t>
+        <w:t xml:space="preserve"> (</w:t>
+      </w:r>
+      <w:proofErr w:type="spellStart"/>
+      <w:r>
+        <w:t>extend</w:t>
+      </w:r>
+      <w:proofErr w:type="spellEnd"/>
+      <w:r>
+        <w:t xml:space="preserve"> visualizza rubrica</w:t>
+      </w:r>
+      <w:r>
+        <w:t>)</w:t>
       </w:r>
     </w:p>
     <w:p>
@@ -317,7 +354,18 @@
         <w:t>Modificare informazioni per un contatto già esistente</w:t>
       </w:r>
       <w:r>
-        <w:t xml:space="preserve"> (include login)</w:t>
+        <w:t xml:space="preserve"> (</w:t>
+      </w:r>
+      <w:proofErr w:type="spellStart"/>
+      <w:r>
+        <w:t>extend</w:t>
+      </w:r>
+      <w:proofErr w:type="spellEnd"/>
+      <w:r>
+        <w:t xml:space="preserve"> visualizza rubrica</w:t>
+      </w:r>
+      <w:r>
+        <w:t>)</w:t>
       </w:r>
     </w:p>
     <w:p>
@@ -355,7 +403,18 @@
         <w:t>Importare</w:t>
       </w:r>
       <w:r>
-        <w:t xml:space="preserve"> contatti (include login)</w:t>
+        <w:t xml:space="preserve"> contatti (</w:t>
+      </w:r>
+      <w:proofErr w:type="spellStart"/>
+      <w:r>
+        <w:t>extend</w:t>
+      </w:r>
+      <w:proofErr w:type="spellEnd"/>
+      <w:r>
+        <w:t xml:space="preserve"> visualizza rubrica</w:t>
+      </w:r>
+      <w:r>
+        <w:t>)</w:t>
       </w:r>
     </w:p>
     <w:p>
@@ -373,7 +432,18 @@
         <w:t>sportare contatti</w:t>
       </w:r>
       <w:r>
-        <w:t xml:space="preserve"> (include login)</w:t>
+        <w:t xml:space="preserve"> (</w:t>
+      </w:r>
+      <w:proofErr w:type="spellStart"/>
+      <w:r>
+        <w:t>extend</w:t>
+      </w:r>
+      <w:proofErr w:type="spellEnd"/>
+      <w:r>
+        <w:t xml:space="preserve"> visualizza rubrica</w:t>
+      </w:r>
+      <w:r>
+        <w:t>)</w:t>
       </w:r>
     </w:p>
     <w:p>
@@ -469,16 +539,22 @@
       <w:r>
         <w:t>Attori partecipanti: utente, database</w:t>
       </w:r>
+      <w:r>
+        <w:t>, interfaccia grafica</w:t>
+      </w:r>
     </w:p>
     <w:p>
       <w:pPr>
         <w:contextualSpacing/>
       </w:pPr>
       <w:r>
-        <w:t>Precondizioni: l’utente accede a</w:t>
-      </w:r>
-      <w:r>
-        <w:t>ll’applicazione</w:t>
+        <w:t xml:space="preserve">Precondizioni: l’utente </w:t>
+      </w:r>
+      <w:r>
+        <w:t xml:space="preserve">apre </w:t>
+      </w:r>
+      <w:r>
+        <w:t>l’applicazione</w:t>
       </w:r>
     </w:p>
     <w:p>
@@ -575,11 +651,9 @@
       <w:r>
         <w:t xml:space="preserve">Indirizzo </w:t>
       </w:r>
-      <w:proofErr w:type="gramStart"/>
-      <w:r>
-        <w:t>email</w:t>
-      </w:r>
-      <w:proofErr w:type="gramEnd"/>
+      <w:r>
+        <w:t>e-mail</w:t>
+      </w:r>
       <w:r>
         <w:t xml:space="preserve"> già presente nel database, l’</w:t>
       </w:r>
@@ -635,6 +709,9 @@
       <w:r>
         <w:t>Attori partecipanti: utente registrato, database</w:t>
       </w:r>
+      <w:r>
+        <w:t>, interfaccia grafica</w:t>
+      </w:r>
     </w:p>
     <w:p>
       <w:pPr>
@@ -692,11 +769,9 @@
       <w:r>
         <w:t xml:space="preserve">Inserire </w:t>
       </w:r>
-      <w:proofErr w:type="gramStart"/>
-      <w:r>
-        <w:t>email</w:t>
-      </w:r>
-      <w:proofErr w:type="gramEnd"/>
+      <w:r>
+        <w:t>e-mail</w:t>
+      </w:r>
       <w:r>
         <w:t xml:space="preserve"> e password</w:t>
       </w:r>
@@ -757,8 +832,6 @@
         <w:t>redenziali errate</w:t>
       </w:r>
     </w:p>
-    <w:p/>
-    <w:p/>
     <w:p/>
     <w:p/>
     <w:p/>
@@ -783,6 +856,7 @@
           <w:sz w:val="24"/>
           <w:szCs w:val="24"/>
         </w:rPr>
+        <w:lastRenderedPageBreak/>
         <w:t xml:space="preserve">VISUALIZZA </w:t>
       </w:r>
       <w:r>
@@ -799,6 +873,9 @@
       <w:r>
         <w:t>Attori partecipanti: utente registrato, database</w:t>
       </w:r>
+      <w:r>
+        <w:t>, interfaccia grafica</w:t>
+      </w:r>
     </w:p>
     <w:p>
       <w:r>
@@ -951,6 +1028,9 @@
       <w:r>
         <w:t xml:space="preserve"> utente registrato, database</w:t>
       </w:r>
+      <w:r>
+        <w:t>, interfaccia grafica</w:t>
+      </w:r>
     </w:p>
     <w:p>
       <w:r>
@@ -1047,6 +1127,7 @@
           <w:sz w:val="24"/>
           <w:szCs w:val="24"/>
         </w:rPr>
+        <w:lastRenderedPageBreak/>
         <w:t>RIMUOVERE CONTATTO</w:t>
       </w:r>
     </w:p>
@@ -1056,6 +1137,9 @@
       </w:r>
       <w:r>
         <w:t xml:space="preserve"> partecipanti: utente registrato, database</w:t>
+      </w:r>
+      <w:r>
+        <w:t>, interfaccia grafica</w:t>
       </w:r>
     </w:p>
     <w:p>
@@ -1135,6 +1219,9 @@
       <w:r>
         <w:t>Attori partecipanti: utente registrato, database</w:t>
       </w:r>
+      <w:r>
+        <w:t>, interfaccia grafica</w:t>
+      </w:r>
     </w:p>
     <w:p>
       <w:r>
@@ -1234,6 +1321,9 @@
       <w:r>
         <w:t>Attori partecipanti: utente registrato, database</w:t>
       </w:r>
+      <w:r>
+        <w:t>, interfaccia grafica</w:t>
+      </w:r>
     </w:p>
     <w:p>
       <w:r>
@@ -1303,6 +1393,7 @@
         <w:t>Nessun contatto contiene tra le proprie informazioni la stringa inserita. L’interfaccia non mostra alcun contatto / messaggio di errore.</w:t>
       </w:r>
     </w:p>
+    <w:p/>
     <w:p/>
     <w:p>
       <w:pPr>
@@ -1328,6 +1419,9 @@
       <w:r>
         <w:t>Attori partecipanti: utente registrato, database</w:t>
       </w:r>
+      <w:r>
+        <w:t>, interfaccia grafica</w:t>
+      </w:r>
     </w:p>
     <w:p>
       <w:r>
@@ -1348,7 +1442,7 @@
         <w:t>condizioni:</w:t>
       </w:r>
       <w:r>
-        <w:t xml:space="preserve"> i contatti importati vengono sono stati aggiunti alla rubrica</w:t>
+        <w:t xml:space="preserve"> i contatti importati sono stati aggiunti alla rubrica</w:t>
       </w:r>
     </w:p>
     <w:p>
@@ -1446,6 +1540,9 @@
       <w:r>
         <w:t>Attori partecipanti: utente registrato, database</w:t>
       </w:r>
+      <w:r>
+        <w:t>, interfaccia grafica</w:t>
+      </w:r>
     </w:p>
     <w:p>
       <w:r>
@@ -1531,6 +1628,9 @@
     <w:p>
       <w:r>
         <w:t>Attori partecipanti: utente registrato, database</w:t>
+      </w:r>
+      <w:r>
+        <w:t>, interfaccia grafica</w:t>
       </w:r>
     </w:p>
     <w:p>
@@ -1622,6 +1722,9 @@
     <w:p>
       <w:r>
         <w:t>Attori partecipanti: utente registrato, database</w:t>
+      </w:r>
+      <w:r>
+        <w:t>, interfaccia</w:t>
       </w:r>
     </w:p>
     <w:p>
@@ -2428,7 +2531,68 @@
         <w:t>REQUISITI NON FUNZIONALI</w:t>
       </w:r>
     </w:p>
-    <w:p/>
+    <w:p>
+      <w:pPr>
+        <w:pStyle w:val="Paragrafoelenco"/>
+        <w:numPr>
+          <w:ilvl w:val="0"/>
+          <w:numId w:val="20"/>
+        </w:numPr>
+        <w:jc w:val="both"/>
+      </w:pPr>
+      <w:r>
+        <w:t>La rubrica può memorizzare un numero massimo di (numero da definire) contatti</w:t>
+      </w:r>
+    </w:p>
+    <w:p>
+      <w:pPr>
+        <w:pStyle w:val="Paragrafoelenco"/>
+        <w:numPr>
+          <w:ilvl w:val="0"/>
+          <w:numId w:val="20"/>
+        </w:numPr>
+        <w:jc w:val="both"/>
+      </w:pPr>
+      <w:r>
+        <w:t>Sicurezza: Il sistema deve essere protetto da utenti non autorizzati. Solo gli utenti registrati possono accedere e visualizzare la propria rubrica.</w:t>
+      </w:r>
+    </w:p>
+    <w:p>
+      <w:pPr>
+        <w:pStyle w:val="Paragrafoelenco"/>
+        <w:numPr>
+          <w:ilvl w:val="0"/>
+          <w:numId w:val="20"/>
+        </w:numPr>
+        <w:jc w:val="both"/>
+      </w:pPr>
+      <w:r>
+        <w:t>Scalabilità: Il sistema deve poter crescere con l’aumento del numero di utenti e contatti senza compromettere le prestazioni</w:t>
+      </w:r>
+    </w:p>
+    <w:p>
+      <w:pPr>
+        <w:pStyle w:val="Paragrafoelenco"/>
+        <w:numPr>
+          <w:ilvl w:val="0"/>
+          <w:numId w:val="20"/>
+        </w:numPr>
+        <w:jc w:val="both"/>
+      </w:pPr>
+      <w:r>
+        <w:t>Usabilità: Il programma deve disporre di un’interfaccia grafica che permetta agli utenti di accedere facilmente alle diverse funzioni.</w:t>
+      </w:r>
+    </w:p>
+    <w:p>
+      <w:pPr>
+        <w:pStyle w:val="Paragrafoelenco"/>
+        <w:numPr>
+          <w:ilvl w:val="0"/>
+          <w:numId w:val="20"/>
+        </w:numPr>
+        <w:jc w:val="both"/>
+      </w:pPr>
+    </w:p>
     <w:sectPr>
       <w:pgSz w:w="11906" w:h="16838"/>
       <w:pgMar w:top="1417" w:right="1134" w:bottom="1134" w:left="1134" w:header="708" w:footer="708" w:gutter="0"/>
@@ -2528,6 +2692,92 @@
     </w:lvl>
   </w:abstractNum>
   <w:abstractNum w:abstractNumId="1" w15:restartNumberingAfterBreak="0">
+    <w:nsid w:val="15144B75"/>
+    <w:multiLevelType w:val="hybridMultilevel"/>
+    <w:tmpl w:val="9DD0CB0A"/>
+    <w:lvl w:ilvl="0" w:tplc="FFFFFFFF">
+      <w:start w:val="1"/>
+      <w:numFmt w:val="decimal"/>
+      <w:lvlText w:val="%1."/>
+      <w:lvlJc w:val="left"/>
+      <w:pPr>
+        <w:ind w:left="720" w:hanging="360"/>
+      </w:pPr>
+    </w:lvl>
+    <w:lvl w:ilvl="1" w:tplc="FFFFFFFF" w:tentative="1">
+      <w:start w:val="1"/>
+      <w:numFmt w:val="lowerLetter"/>
+      <w:lvlText w:val="%2."/>
+      <w:lvlJc w:val="left"/>
+      <w:pPr>
+        <w:ind w:left="1440" w:hanging="360"/>
+      </w:pPr>
+    </w:lvl>
+    <w:lvl w:ilvl="2" w:tplc="FFFFFFFF" w:tentative="1">
+      <w:start w:val="1"/>
+      <w:numFmt w:val="lowerRoman"/>
+      <w:lvlText w:val="%3."/>
+      <w:lvlJc w:val="right"/>
+      <w:pPr>
+        <w:ind w:left="2160" w:hanging="180"/>
+      </w:pPr>
+    </w:lvl>
+    <w:lvl w:ilvl="3" w:tplc="FFFFFFFF" w:tentative="1">
+      <w:start w:val="1"/>
+      <w:numFmt w:val="decimal"/>
+      <w:lvlText w:val="%4."/>
+      <w:lvlJc w:val="left"/>
+      <w:pPr>
+        <w:ind w:left="2880" w:hanging="360"/>
+      </w:pPr>
+    </w:lvl>
+    <w:lvl w:ilvl="4" w:tplc="FFFFFFFF" w:tentative="1">
+      <w:start w:val="1"/>
+      <w:numFmt w:val="lowerLetter"/>
+      <w:lvlText w:val="%5."/>
+      <w:lvlJc w:val="left"/>
+      <w:pPr>
+        <w:ind w:left="3600" w:hanging="360"/>
+      </w:pPr>
+    </w:lvl>
+    <w:lvl w:ilvl="5" w:tplc="FFFFFFFF" w:tentative="1">
+      <w:start w:val="1"/>
+      <w:numFmt w:val="lowerRoman"/>
+      <w:lvlText w:val="%6."/>
+      <w:lvlJc w:val="right"/>
+      <w:pPr>
+        <w:ind w:left="4320" w:hanging="180"/>
+      </w:pPr>
+    </w:lvl>
+    <w:lvl w:ilvl="6" w:tplc="FFFFFFFF" w:tentative="1">
+      <w:start w:val="1"/>
+      <w:numFmt w:val="decimal"/>
+      <w:lvlText w:val="%7."/>
+      <w:lvlJc w:val="left"/>
+      <w:pPr>
+        <w:ind w:left="5040" w:hanging="360"/>
+      </w:pPr>
+    </w:lvl>
+    <w:lvl w:ilvl="7" w:tplc="FFFFFFFF" w:tentative="1">
+      <w:start w:val="1"/>
+      <w:numFmt w:val="lowerLetter"/>
+      <w:lvlText w:val="%8."/>
+      <w:lvlJc w:val="left"/>
+      <w:pPr>
+        <w:ind w:left="5760" w:hanging="360"/>
+      </w:pPr>
+    </w:lvl>
+    <w:lvl w:ilvl="8" w:tplc="FFFFFFFF" w:tentative="1">
+      <w:start w:val="1"/>
+      <w:numFmt w:val="lowerRoman"/>
+      <w:lvlText w:val="%9."/>
+      <w:lvlJc w:val="right"/>
+      <w:pPr>
+        <w:ind w:left="6480" w:hanging="180"/>
+      </w:pPr>
+    </w:lvl>
+  </w:abstractNum>
+  <w:abstractNum w:abstractNumId="2" w15:restartNumberingAfterBreak="0">
     <w:nsid w:val="20784FC2"/>
     <w:multiLevelType w:val="hybridMultilevel"/>
     <w:tmpl w:val="B2088E0E"/>
@@ -2613,7 +2863,7 @@
       </w:pPr>
     </w:lvl>
   </w:abstractNum>
-  <w:abstractNum w:abstractNumId="2" w15:restartNumberingAfterBreak="0">
+  <w:abstractNum w:abstractNumId="3" w15:restartNumberingAfterBreak="0">
     <w:nsid w:val="213C44A9"/>
     <w:multiLevelType w:val="hybridMultilevel"/>
     <w:tmpl w:val="81702078"/>
@@ -2699,10 +2949,10 @@
       </w:pPr>
     </w:lvl>
   </w:abstractNum>
-  <w:abstractNum w:abstractNumId="3" w15:restartNumberingAfterBreak="0">
+  <w:abstractNum w:abstractNumId="4" w15:restartNumberingAfterBreak="0">
     <w:nsid w:val="21556FFB"/>
     <w:multiLevelType w:val="hybridMultilevel"/>
-    <w:tmpl w:val="B2088E0E"/>
+    <w:tmpl w:val="9DD0CB0A"/>
     <w:lvl w:ilvl="0" w:tplc="0410000F">
       <w:start w:val="1"/>
       <w:numFmt w:val="decimal"/>
@@ -2785,7 +3035,7 @@
       </w:pPr>
     </w:lvl>
   </w:abstractNum>
-  <w:abstractNum w:abstractNumId="4" w15:restartNumberingAfterBreak="0">
+  <w:abstractNum w:abstractNumId="5" w15:restartNumberingAfterBreak="0">
     <w:nsid w:val="2A1D45CF"/>
     <w:multiLevelType w:val="hybridMultilevel"/>
     <w:tmpl w:val="C4F444BC"/>
@@ -2898,7 +3148,7 @@
       </w:rPr>
     </w:lvl>
   </w:abstractNum>
-  <w:abstractNum w:abstractNumId="5" w15:restartNumberingAfterBreak="0">
+  <w:abstractNum w:abstractNumId="6" w15:restartNumberingAfterBreak="0">
     <w:nsid w:val="38570E37"/>
     <w:multiLevelType w:val="hybridMultilevel"/>
     <w:tmpl w:val="7004C0C4"/>
@@ -3011,7 +3261,7 @@
       </w:rPr>
     </w:lvl>
   </w:abstractNum>
-  <w:abstractNum w:abstractNumId="6" w15:restartNumberingAfterBreak="0">
+  <w:abstractNum w:abstractNumId="7" w15:restartNumberingAfterBreak="0">
     <w:nsid w:val="3F236D8C"/>
     <w:multiLevelType w:val="hybridMultilevel"/>
     <w:tmpl w:val="D090D92C"/>
@@ -3097,7 +3347,7 @@
       </w:pPr>
     </w:lvl>
   </w:abstractNum>
-  <w:abstractNum w:abstractNumId="7" w15:restartNumberingAfterBreak="0">
+  <w:abstractNum w:abstractNumId="8" w15:restartNumberingAfterBreak="0">
     <w:nsid w:val="49E065D3"/>
     <w:multiLevelType w:val="hybridMultilevel"/>
     <w:tmpl w:val="1E8EADCC"/>
@@ -3183,7 +3433,7 @@
       </w:pPr>
     </w:lvl>
   </w:abstractNum>
-  <w:abstractNum w:abstractNumId="8" w15:restartNumberingAfterBreak="0">
+  <w:abstractNum w:abstractNumId="9" w15:restartNumberingAfterBreak="0">
     <w:nsid w:val="502B4963"/>
     <w:multiLevelType w:val="hybridMultilevel"/>
     <w:tmpl w:val="57E09996"/>
@@ -3269,7 +3519,7 @@
       </w:pPr>
     </w:lvl>
   </w:abstractNum>
-  <w:abstractNum w:abstractNumId="9" w15:restartNumberingAfterBreak="0">
+  <w:abstractNum w:abstractNumId="10" w15:restartNumberingAfterBreak="0">
     <w:nsid w:val="59097213"/>
     <w:multiLevelType w:val="hybridMultilevel"/>
     <w:tmpl w:val="215E7AD4"/>
@@ -3382,7 +3632,7 @@
       </w:rPr>
     </w:lvl>
   </w:abstractNum>
-  <w:abstractNum w:abstractNumId="10" w15:restartNumberingAfterBreak="0">
+  <w:abstractNum w:abstractNumId="11" w15:restartNumberingAfterBreak="0">
     <w:nsid w:val="5EE663E3"/>
     <w:multiLevelType w:val="hybridMultilevel"/>
     <w:tmpl w:val="C524754A"/>
@@ -3471,7 +3721,7 @@
       </w:pPr>
     </w:lvl>
   </w:abstractNum>
-  <w:abstractNum w:abstractNumId="11" w15:restartNumberingAfterBreak="0">
+  <w:abstractNum w:abstractNumId="12" w15:restartNumberingAfterBreak="0">
     <w:nsid w:val="5F615B8A"/>
     <w:multiLevelType w:val="hybridMultilevel"/>
     <w:tmpl w:val="E9C4A656"/>
@@ -3584,7 +3834,7 @@
       </w:rPr>
     </w:lvl>
   </w:abstractNum>
-  <w:abstractNum w:abstractNumId="12" w15:restartNumberingAfterBreak="0">
+  <w:abstractNum w:abstractNumId="13" w15:restartNumberingAfterBreak="0">
     <w:nsid w:val="62785475"/>
     <w:multiLevelType w:val="hybridMultilevel"/>
     <w:tmpl w:val="D090D92C"/>
@@ -3670,7 +3920,7 @@
       </w:pPr>
     </w:lvl>
   </w:abstractNum>
-  <w:abstractNum w:abstractNumId="13" w15:restartNumberingAfterBreak="0">
+  <w:abstractNum w:abstractNumId="14" w15:restartNumberingAfterBreak="0">
     <w:nsid w:val="62D6074D"/>
     <w:multiLevelType w:val="hybridMultilevel"/>
     <w:tmpl w:val="D090D92C"/>
@@ -3756,7 +4006,7 @@
       </w:pPr>
     </w:lvl>
   </w:abstractNum>
-  <w:abstractNum w:abstractNumId="14" w15:restartNumberingAfterBreak="0">
+  <w:abstractNum w:abstractNumId="15" w15:restartNumberingAfterBreak="0">
     <w:nsid w:val="63C6710D"/>
     <w:multiLevelType w:val="hybridMultilevel"/>
     <w:tmpl w:val="D090D92C"/>
@@ -3842,7 +4092,7 @@
       </w:pPr>
     </w:lvl>
   </w:abstractNum>
-  <w:abstractNum w:abstractNumId="15" w15:restartNumberingAfterBreak="0">
+  <w:abstractNum w:abstractNumId="16" w15:restartNumberingAfterBreak="0">
     <w:nsid w:val="64E860F6"/>
     <w:multiLevelType w:val="hybridMultilevel"/>
     <w:tmpl w:val="D090D92C"/>
@@ -3928,7 +4178,7 @@
       </w:pPr>
     </w:lvl>
   </w:abstractNum>
-  <w:abstractNum w:abstractNumId="16" w15:restartNumberingAfterBreak="0">
+  <w:abstractNum w:abstractNumId="17" w15:restartNumberingAfterBreak="0">
     <w:nsid w:val="72DB10CF"/>
     <w:multiLevelType w:val="hybridMultilevel"/>
     <w:tmpl w:val="7004C0C4"/>
@@ -4041,7 +4291,7 @@
       </w:rPr>
     </w:lvl>
   </w:abstractNum>
-  <w:abstractNum w:abstractNumId="17" w15:restartNumberingAfterBreak="0">
+  <w:abstractNum w:abstractNumId="18" w15:restartNumberingAfterBreak="0">
     <w:nsid w:val="7B33361C"/>
     <w:multiLevelType w:val="hybridMultilevel"/>
     <w:tmpl w:val="D090D92C"/>
@@ -4127,7 +4377,7 @@
       </w:pPr>
     </w:lvl>
   </w:abstractNum>
-  <w:abstractNum w:abstractNumId="18" w15:restartNumberingAfterBreak="0">
+  <w:abstractNum w:abstractNumId="19" w15:restartNumberingAfterBreak="0">
     <w:nsid w:val="7F18227D"/>
     <w:multiLevelType w:val="hybridMultilevel"/>
     <w:tmpl w:val="BD0AE2DC"/>
@@ -4241,61 +4491,64 @@
     </w:lvl>
   </w:abstractNum>
   <w:num w:numId="1" w16cid:durableId="1902323711">
+    <w:abstractNumId w:val="5"/>
+  </w:num>
+  <w:num w:numId="2" w16cid:durableId="1369916188">
+    <w:abstractNumId w:val="10"/>
+  </w:num>
+  <w:num w:numId="3" w16cid:durableId="843319132">
+    <w:abstractNumId w:val="19"/>
+  </w:num>
+  <w:num w:numId="4" w16cid:durableId="348605627">
+    <w:abstractNumId w:val="12"/>
+  </w:num>
+  <w:num w:numId="5" w16cid:durableId="1116366807">
+    <w:abstractNumId w:val="17"/>
+  </w:num>
+  <w:num w:numId="6" w16cid:durableId="364016365">
+    <w:abstractNumId w:val="9"/>
+  </w:num>
+  <w:num w:numId="7" w16cid:durableId="598757930">
+    <w:abstractNumId w:val="11"/>
+  </w:num>
+  <w:num w:numId="8" w16cid:durableId="1814982017">
+    <w:abstractNumId w:val="8"/>
+  </w:num>
+  <w:num w:numId="9" w16cid:durableId="74985835">
     <w:abstractNumId w:val="4"/>
   </w:num>
-  <w:num w:numId="2" w16cid:durableId="1369916188">
-    <w:abstractNumId w:val="9"/>
-  </w:num>
-  <w:num w:numId="3" w16cid:durableId="843319132">
-    <w:abstractNumId w:val="18"/>
-  </w:num>
-  <w:num w:numId="4" w16cid:durableId="348605627">
-    <w:abstractNumId w:val="11"/>
-  </w:num>
-  <w:num w:numId="5" w16cid:durableId="1116366807">
-    <w:abstractNumId w:val="16"/>
-  </w:num>
-  <w:num w:numId="6" w16cid:durableId="364016365">
-    <w:abstractNumId w:val="8"/>
-  </w:num>
-  <w:num w:numId="7" w16cid:durableId="598757930">
-    <w:abstractNumId w:val="10"/>
-  </w:num>
-  <w:num w:numId="8" w16cid:durableId="1814982017">
-    <w:abstractNumId w:val="7"/>
-  </w:num>
-  <w:num w:numId="9" w16cid:durableId="74985835">
+  <w:num w:numId="10" w16cid:durableId="1083138838">
     <w:abstractNumId w:val="3"/>
   </w:num>
-  <w:num w:numId="10" w16cid:durableId="1083138838">
+  <w:num w:numId="11" w16cid:durableId="2040620944">
     <w:abstractNumId w:val="2"/>
   </w:num>
-  <w:num w:numId="11" w16cid:durableId="2040620944">
-    <w:abstractNumId w:val="1"/>
-  </w:num>
   <w:num w:numId="12" w16cid:durableId="1589927374">
-    <w:abstractNumId w:val="12"/>
+    <w:abstractNumId w:val="13"/>
   </w:num>
   <w:num w:numId="13" w16cid:durableId="326981995">
-    <w:abstractNumId w:val="15"/>
+    <w:abstractNumId w:val="16"/>
   </w:num>
   <w:num w:numId="14" w16cid:durableId="858931453">
     <w:abstractNumId w:val="0"/>
   </w:num>
   <w:num w:numId="15" w16cid:durableId="329605638">
-    <w:abstractNumId w:val="5"/>
+    <w:abstractNumId w:val="6"/>
   </w:num>
   <w:num w:numId="16" w16cid:durableId="558636387">
-    <w:abstractNumId w:val="17"/>
+    <w:abstractNumId w:val="18"/>
   </w:num>
   <w:num w:numId="17" w16cid:durableId="1785687451">
-    <w:abstractNumId w:val="6"/>
+    <w:abstractNumId w:val="7"/>
   </w:num>
   <w:num w:numId="18" w16cid:durableId="865867139">
-    <w:abstractNumId w:val="13"/>
+    <w:abstractNumId w:val="14"/>
   </w:num>
   <w:num w:numId="19" w16cid:durableId="1327705381">
-    <w:abstractNumId w:val="14"/>
+    <w:abstractNumId w:val="15"/>
+  </w:num>
+  <w:num w:numId="20" w16cid:durableId="473715074">
+    <w:abstractNumId w:val="1"/>
   </w:num>
 </w:numbering>
 </file>

</xml_diff>